<commit_message>
cambios al word y a los gráficos
</commit_message>
<xml_diff>
--- a/ThesisDraft.docx
+++ b/ThesisDraft.docx
@@ -8,7 +8,13 @@
         <w:jc w:val="right"/>
       </w:pPr>
       <w:r>
-        <w:t>How does political finance legislation influence control of corruption</w:t>
+        <w:t xml:space="preserve">How does political finance legislation </w:t>
+      </w:r>
+      <w:r>
+        <w:t>influence</w:t>
+      </w:r>
+      <w:r>
+        <w:t xml:space="preserve"> control of corruption</w:t>
       </w:r>
       <w:r>
         <w:t>?</w:t>
@@ -150,7 +156,7 @@
         <w:rPr>
           <w:noProof/>
         </w:rPr>
-        <w:instrText xml:space="preserve"> PAGEREF _Toc353383636 \h </w:instrText>
+        <w:instrText xml:space="preserve"> PAGEREF _Toc353389625 \h </w:instrText>
       </w:r>
       <w:r>
         <w:rPr>
@@ -211,7 +217,7 @@
         <w:rPr>
           <w:noProof/>
         </w:rPr>
-        <w:instrText xml:space="preserve"> PAGEREF _Toc353383637 \h </w:instrText>
+        <w:instrText xml:space="preserve"> PAGEREF _Toc353389626 \h </w:instrText>
       </w:r>
       <w:r>
         <w:rPr>
@@ -274,7 +280,7 @@
         <w:rPr>
           <w:noProof/>
         </w:rPr>
-        <w:instrText xml:space="preserve"> PAGEREF _Toc353383638 \h </w:instrText>
+        <w:instrText xml:space="preserve"> PAGEREF _Toc353389627 \h </w:instrText>
       </w:r>
       <w:r>
         <w:rPr>
@@ -337,7 +343,7 @@
         <w:rPr>
           <w:noProof/>
         </w:rPr>
-        <w:instrText xml:space="preserve"> PAGEREF _Toc353383639 \h </w:instrText>
+        <w:instrText xml:space="preserve"> PAGEREF _Toc353389628 \h </w:instrText>
       </w:r>
       <w:r>
         <w:rPr>
@@ -401,7 +407,7 @@
         <w:rPr>
           <w:noProof/>
         </w:rPr>
-        <w:instrText xml:space="preserve"> PAGEREF _Toc353383640 \h </w:instrText>
+        <w:instrText xml:space="preserve"> PAGEREF _Toc353389629 \h </w:instrText>
       </w:r>
       <w:r>
         <w:rPr>
@@ -464,7 +470,7 @@
         <w:rPr>
           <w:noProof/>
         </w:rPr>
-        <w:instrText xml:space="preserve"> PAGEREF _Toc353383641 \h </w:instrText>
+        <w:instrText xml:space="preserve"> PAGEREF _Toc353389630 \h </w:instrText>
       </w:r>
       <w:r>
         <w:rPr>
@@ -528,7 +534,7 @@
         <w:rPr>
           <w:noProof/>
         </w:rPr>
-        <w:instrText xml:space="preserve"> PAGEREF _Toc353383642 \h </w:instrText>
+        <w:instrText xml:space="preserve"> PAGEREF _Toc353389631 \h </w:instrText>
       </w:r>
       <w:r>
         <w:rPr>
@@ -592,7 +598,7 @@
         <w:rPr>
           <w:noProof/>
         </w:rPr>
-        <w:instrText xml:space="preserve"> PAGEREF _Toc353383643 \h </w:instrText>
+        <w:instrText xml:space="preserve"> PAGEREF _Toc353389632 \h </w:instrText>
       </w:r>
       <w:r>
         <w:rPr>
@@ -654,7 +660,7 @@
         <w:rPr>
           <w:noProof/>
         </w:rPr>
-        <w:instrText xml:space="preserve"> PAGEREF _Toc353383644 \h </w:instrText>
+        <w:instrText xml:space="preserve"> PAGEREF _Toc353389633 \h </w:instrText>
       </w:r>
       <w:r>
         <w:rPr>
@@ -716,7 +722,7 @@
         <w:rPr>
           <w:noProof/>
         </w:rPr>
-        <w:instrText xml:space="preserve"> PAGEREF _Toc353383645 \h </w:instrText>
+        <w:instrText xml:space="preserve"> PAGEREF _Toc353389634 \h </w:instrText>
       </w:r>
       <w:r>
         <w:rPr>
@@ -768,7 +774,7 @@
       <w:pPr>
         <w:pStyle w:val="Ttulo1"/>
       </w:pPr>
-      <w:bookmarkStart w:id="0" w:name="_Toc353383636"/>
+      <w:bookmarkStart w:id="0" w:name="_Toc353389625"/>
       <w:r>
         <w:lastRenderedPageBreak/>
         <w:t xml:space="preserve">1. </w:t>
@@ -1308,7 +1314,7 @@
       <w:pPr>
         <w:pStyle w:val="Ttulo1"/>
       </w:pPr>
-      <w:bookmarkStart w:id="1" w:name="_Toc353383637"/>
+      <w:bookmarkStart w:id="1" w:name="_Toc353389626"/>
       <w:r>
         <w:t xml:space="preserve">2. </w:t>
       </w:r>
@@ -1321,7 +1327,7 @@
       <w:pPr>
         <w:pStyle w:val="Ttulo2"/>
       </w:pPr>
-      <w:bookmarkStart w:id="2" w:name="_Toc353383638"/>
+      <w:bookmarkStart w:id="2" w:name="_Toc353389627"/>
       <w:r>
         <w:t>From C</w:t>
       </w:r>
@@ -3514,7 +3520,7 @@
       <w:pPr>
         <w:pStyle w:val="Ttulo2"/>
       </w:pPr>
-      <w:bookmarkStart w:id="3" w:name="_Toc353383639"/>
+      <w:bookmarkStart w:id="3" w:name="_Toc353389628"/>
       <w:r>
         <w:t>Definition of P</w:t>
       </w:r>
@@ -4188,7 +4194,7 @@
           <w:lang w:eastAsia="es-AR"/>
         </w:rPr>
       </w:pPr>
-      <w:bookmarkStart w:id="4" w:name="_Toc353383640"/>
+      <w:bookmarkStart w:id="4" w:name="_Toc353389629"/>
       <w:r>
         <w:rPr>
           <w:lang w:eastAsia="es-AR"/>
@@ -8508,7 +8514,7 @@
       <w:pPr>
         <w:pStyle w:val="Ttulo2"/>
       </w:pPr>
-      <w:bookmarkStart w:id="5" w:name="_Toc353383641"/>
+      <w:bookmarkStart w:id="5" w:name="_Toc353389630"/>
       <w:r>
         <w:t xml:space="preserve">Political </w:t>
       </w:r>
@@ -8714,7 +8720,7 @@
           <w:lang w:eastAsia="es-AR"/>
         </w:rPr>
       </w:pPr>
-      <w:bookmarkStart w:id="6" w:name="_Toc353383642"/>
+      <w:bookmarkStart w:id="6" w:name="_Toc353389631"/>
       <w:r>
         <w:rPr>
           <w:lang w:eastAsia="es-AR"/>
@@ -9193,7 +9199,7 @@
           <w:lang w:eastAsia="es-AR"/>
         </w:rPr>
       </w:pPr>
-      <w:bookmarkStart w:id="7" w:name="_Toc353383643"/>
+      <w:bookmarkStart w:id="7" w:name="_Toc353389632"/>
       <w:r>
         <w:rPr>
           <w:lang w:eastAsia="es-AR"/>
@@ -10106,7 +10112,7 @@
           <w:lang w:eastAsia="es-AR"/>
         </w:rPr>
       </w:pPr>
-      <w:bookmarkStart w:id="8" w:name="_Toc353383644"/>
+      <w:bookmarkStart w:id="8" w:name="_Toc353389633"/>
       <w:r>
         <w:rPr>
           <w:lang w:eastAsia="es-AR"/>
@@ -11334,7 +11340,56 @@
           <w:rFonts w:asciiTheme="majorHAnsi" w:eastAsia="Times New Roman" w:hAnsiTheme="majorHAnsi" w:cstheme="minorHAnsi"/>
           <w:lang w:eastAsia="es-AR"/>
         </w:rPr>
-        <w:t xml:space="preserve">This information is provided as a percentage of GDP, which does not capture the increase in real terms of these kinds of government expenditure. Because of this, we multiplied it with information about GDP in US dollars provided by the World Bank. </w:t>
+        <w:t>This information is provided as a percentage of GDP</w:t>
+      </w:r>
+      <w:r>
+        <w:rPr>
+          <w:rFonts w:asciiTheme="majorHAnsi" w:eastAsia="Times New Roman" w:hAnsiTheme="majorHAnsi" w:cstheme="minorHAnsi"/>
+          <w:lang w:eastAsia="es-AR"/>
+        </w:rPr>
+        <w:t xml:space="preserve"> of the 20 countries of Latin America</w:t>
+      </w:r>
+      <w:r>
+        <w:rPr>
+          <w:rFonts w:asciiTheme="majorHAnsi" w:eastAsia="Times New Roman" w:hAnsiTheme="majorHAnsi" w:cstheme="minorHAnsi"/>
+          <w:lang w:eastAsia="es-AR"/>
+        </w:rPr>
+        <w:t>, which does not capture the increase in real terms of these kinds of government expenditure</w:t>
+      </w:r>
+      <w:r>
+        <w:rPr>
+          <w:rFonts w:asciiTheme="majorHAnsi" w:eastAsia="Times New Roman" w:hAnsiTheme="majorHAnsi" w:cstheme="minorHAnsi"/>
+          <w:lang w:eastAsia="es-AR"/>
+        </w:rPr>
+        <w:t xml:space="preserve"> given the economic growth of the region during this time</w:t>
+      </w:r>
+      <w:r>
+        <w:rPr>
+          <w:rFonts w:asciiTheme="majorHAnsi" w:eastAsia="Times New Roman" w:hAnsiTheme="majorHAnsi" w:cstheme="minorHAnsi"/>
+          <w:lang w:eastAsia="es-AR"/>
+        </w:rPr>
+        <w:t xml:space="preserve">. Taking </w:t>
+      </w:r>
+      <w:r>
+        <w:rPr>
+          <w:rFonts w:asciiTheme="majorHAnsi" w:eastAsia="Times New Roman" w:hAnsiTheme="majorHAnsi" w:cstheme="minorHAnsi"/>
+          <w:lang w:eastAsia="es-AR"/>
+        </w:rPr>
+        <w:t>this</w:t>
+      </w:r>
+      <w:r>
+        <w:rPr>
+          <w:rFonts w:asciiTheme="majorHAnsi" w:eastAsia="Times New Roman" w:hAnsiTheme="majorHAnsi" w:cstheme="minorHAnsi"/>
+          <w:lang w:eastAsia="es-AR"/>
+        </w:rPr>
+        <w:t xml:space="preserve"> into account</w:t>
+      </w:r>
+      <w:r>
+        <w:rPr>
+          <w:rFonts w:asciiTheme="majorHAnsi" w:eastAsia="Times New Roman" w:hAnsiTheme="majorHAnsi" w:cstheme="minorHAnsi"/>
+          <w:lang w:eastAsia="es-AR"/>
+        </w:rPr>
+        <w:t xml:space="preserve">, we multiplied it with information about GDP in US dollars provided by the World Bank. </w:t>
       </w:r>
       <w:r>
         <w:rPr>
@@ -11380,23 +11435,56 @@
           <w:rFonts w:asciiTheme="majorHAnsi" w:eastAsia="Times New Roman" w:hAnsiTheme="majorHAnsi" w:cstheme="minorHAnsi"/>
           <w:lang w:eastAsia="es-AR"/>
         </w:rPr>
-        <w:t>Forum, which</w:t>
-      </w:r>
-      <w:r>
-        <w:rPr>
-          <w:rFonts w:asciiTheme="majorHAnsi" w:eastAsia="Times New Roman" w:hAnsiTheme="majorHAnsi" w:cstheme="minorHAnsi"/>
-          <w:lang w:eastAsia="es-AR"/>
-        </w:rPr>
-        <w:t xml:space="preserve"> measures the independenc</w:t>
-      </w:r>
-      <w:bookmarkStart w:id="9" w:name="_GoBack"/>
-      <w:bookmarkEnd w:id="9"/>
-      <w:r>
-        <w:rPr>
-          <w:rFonts w:asciiTheme="majorHAnsi" w:eastAsia="Times New Roman" w:hAnsiTheme="majorHAnsi" w:cstheme="minorHAnsi"/>
-          <w:lang w:eastAsia="es-AR"/>
-        </w:rPr>
-        <w:t>e of the judiciary from influences of the government, individuals, or companies. (WEF 2016)</w:t>
+        <w:t>Forum</w:t>
+      </w:r>
+      <w:r>
+        <w:rPr>
+          <w:rFonts w:asciiTheme="majorHAnsi" w:eastAsia="Times New Roman" w:hAnsiTheme="majorHAnsi" w:cstheme="minorHAnsi"/>
+          <w:lang w:eastAsia="es-AR"/>
+        </w:rPr>
+        <w:t xml:space="preserve"> (WEF)</w:t>
+      </w:r>
+      <w:r>
+        <w:rPr>
+          <w:rFonts w:asciiTheme="majorHAnsi" w:eastAsia="Times New Roman" w:hAnsiTheme="majorHAnsi" w:cstheme="minorHAnsi"/>
+          <w:lang w:eastAsia="es-AR"/>
+        </w:rPr>
+        <w:t>, which</w:t>
+      </w:r>
+      <w:r>
+        <w:rPr>
+          <w:rFonts w:asciiTheme="majorHAnsi" w:eastAsia="Times New Roman" w:hAnsiTheme="majorHAnsi" w:cstheme="minorHAnsi"/>
+          <w:lang w:eastAsia="es-AR"/>
+        </w:rPr>
+        <w:t xml:space="preserve"> measures the independence of the judiciary from influences of the government, individuals, or companies. (WEF 2016)</w:t>
+      </w:r>
+      <w:r>
+        <w:rPr>
+          <w:rFonts w:asciiTheme="majorHAnsi" w:eastAsia="Times New Roman" w:hAnsiTheme="majorHAnsi" w:cstheme="minorHAnsi"/>
+          <w:lang w:eastAsia="es-AR"/>
+        </w:rPr>
+        <w:t xml:space="preserve"> This index has a scale of 0 to 7, with countries with lower scores having less judicial independence than countries with higher scores. This index has data from 2006 to 2015</w:t>
+      </w:r>
+      <w:r>
+        <w:rPr>
+          <w:rFonts w:asciiTheme="majorHAnsi" w:eastAsia="Times New Roman" w:hAnsiTheme="majorHAnsi" w:cstheme="minorHAnsi"/>
+          <w:lang w:eastAsia="es-AR"/>
+        </w:rPr>
+        <w:t>, so a panel data analysis including this variable would only account for ten yearly observations for each country</w:t>
+      </w:r>
+      <w:r>
+        <w:rPr>
+          <w:rFonts w:asciiTheme="majorHAnsi" w:eastAsia="Times New Roman" w:hAnsiTheme="majorHAnsi" w:cstheme="minorHAnsi"/>
+          <w:lang w:eastAsia="es-AR"/>
+        </w:rPr>
+        <w:t xml:space="preserve">. It is worth mentioning that </w:t>
+      </w:r>
+      <w:r>
+        <w:rPr>
+          <w:rFonts w:asciiTheme="majorHAnsi" w:eastAsia="Times New Roman" w:hAnsiTheme="majorHAnsi" w:cstheme="minorHAnsi"/>
+          <w:lang w:eastAsia="es-AR"/>
+        </w:rPr>
+        <w:t xml:space="preserve">this index excludes Cuba, so our analysis for Latin America only takes into account the remaining members of the ECLAC. Including all of these variables would result in an analysis of 19 countries across ten years, or in other words, 190 observations.  </w:t>
       </w:r>
     </w:p>
     <w:p>
@@ -11407,14 +11495,14 @@
           <w:lang w:eastAsia="es-AR"/>
         </w:rPr>
       </w:pPr>
-      <w:bookmarkStart w:id="10" w:name="_Toc353383645"/>
+      <w:bookmarkStart w:id="9" w:name="_Toc353389634"/>
       <w:r>
         <w:rPr>
           <w:lang w:eastAsia="es-AR"/>
         </w:rPr>
         <w:t>References</w:t>
       </w:r>
-      <w:bookmarkEnd w:id="10"/>
+      <w:bookmarkEnd w:id="9"/>
     </w:p>
     <w:p>
       <w:pPr>
@@ -11722,7 +11810,45 @@
           <w:szCs w:val="22"/>
           <w:lang w:val="en-GB"/>
         </w:rPr>
-        <w:t>International IDEA International Institute for Democracy and Electoral Assistance.</w:t>
+        <w:t xml:space="preserve">International </w:t>
+      </w:r>
+      <w:r>
+        <w:rPr>
+          <w:rFonts w:asciiTheme="majorHAnsi" w:hAnsiTheme="majorHAnsi"/>
+          <w:sz w:val="22"/>
+          <w:szCs w:val="22"/>
+          <w:lang w:val="en-GB"/>
+        </w:rPr>
+        <w:t>Institute for Democracy and Electoral Ass</w:t>
+      </w:r>
+      <w:bookmarkStart w:id="10" w:name="_GoBack"/>
+      <w:bookmarkEnd w:id="10"/>
+      <w:r>
+        <w:rPr>
+          <w:rFonts w:asciiTheme="majorHAnsi" w:hAnsiTheme="majorHAnsi"/>
+          <w:sz w:val="22"/>
+          <w:szCs w:val="22"/>
+          <w:lang w:val="en-GB"/>
+        </w:rPr>
+        <w:t>istance</w:t>
+      </w:r>
+      <w:r>
+        <w:rPr>
+          <w:rFonts w:asciiTheme="majorHAnsi" w:hAnsiTheme="majorHAnsi"/>
+          <w:sz w:val="22"/>
+          <w:szCs w:val="22"/>
+          <w:lang w:val="en-GB"/>
+        </w:rPr>
+        <w:t xml:space="preserve"> (IDEA)</w:t>
+      </w:r>
+      <w:r>
+        <w:rPr>
+          <w:rFonts w:asciiTheme="majorHAnsi" w:hAnsiTheme="majorHAnsi"/>
+          <w:sz w:val="22"/>
+          <w:szCs w:val="22"/>
+          <w:lang w:val="en-GB"/>
+        </w:rPr>
+        <w:t>.</w:t>
       </w:r>
       <w:proofErr w:type="gramEnd"/>
       <w:r>
@@ -11867,6 +11993,7 @@
           <w:szCs w:val="22"/>
           <w:lang w:val="en-GB"/>
         </w:rPr>
+        <w:lastRenderedPageBreak/>
         <w:t xml:space="preserve">Mauro, Paolo. 1998. “Corruption: Causes, Consequences, and Agenda for Further Research.” </w:t>
       </w:r>
       <w:r>
@@ -12044,7 +12171,6 @@
           <w:rFonts w:asciiTheme="majorHAnsi" w:hAnsiTheme="majorHAnsi"/>
           <w:lang w:val="en-US"/>
         </w:rPr>
-        <w:lastRenderedPageBreak/>
         <w:t>Pinto-</w:t>
       </w:r>
       <w:proofErr w:type="spellStart"/>
@@ -12548,7 +12674,7 @@
         <w:rStyle w:val="Nmerodepgina"/>
         <w:noProof/>
       </w:rPr>
-      <w:t>21</w:t>
+      <w:t>22</w:t>
     </w:r>
     <w:r>
       <w:rPr>
@@ -16066,7 +16192,7 @@
 </file>
 
 <file path=customXml/itemProps1.xml><?xml version="1.0" encoding="utf-8"?>
-<ds:datastoreItem xmlns:ds="http://schemas.openxmlformats.org/officeDocument/2006/customXml" ds:itemID="{BA744DDE-4CB9-6E4C-8EE0-D5EFC7FC7A59}">
+<ds:datastoreItem xmlns:ds="http://schemas.openxmlformats.org/officeDocument/2006/customXml" ds:itemID="{5C3793A9-2F37-264A-A125-23436B53E416}">
   <ds:schemaRefs>
     <ds:schemaRef ds:uri="http://schemas.openxmlformats.org/officeDocument/2006/bibliography"/>
   </ds:schemaRefs>

</xml_diff>